<commit_message>
typo from and add space
</commit_message>
<xml_diff>
--- a/chapter.docx
+++ b/chapter.docx
@@ -4676,10 +4676,14 @@
       <w:r>
         <w:t>s</w:t>
       </w:r>
-      <w:bookmarkStart w:id="14" w:name="_GoBack"/>
-      <w:bookmarkEnd w:id="14"/>
-      <w:r>
-        <w:t>, rubbish lying around) which may increase negative emotions about crime (see Toet &amp; Schaik, 2012). Moreover, there are corners and hidden spaces between abandoned cars that be perceived to offer concealment for possible criminals and obstructs the view onto certain spaces (see Fisher &amp; Nasar, 1992); whereas the safest place is a wide street of a well-maintained residential area with green spaces, direct visual access to most places around it (large prospect), and natural surveillance from the house (Welsh &amp; Farrington, 2004). We can do much more, but here we will focus on the specific issues to explore due to the crowdsourced nature of these data.</w:t>
+      <w:r>
+        <w:t xml:space="preserve">, rubbish lying around) which may increase negative emotions about crime (see Toet &amp; Schaik, 2012). Moreover, there are corners and hidden spaces between abandoned cars that </w:t>
+      </w:r>
+      <w:r>
+        <w:t xml:space="preserve">can </w:t>
+      </w:r>
+      <w:r>
+        <w:t>be perceived to offer concealment for possible criminals and obstruct the view onto certain spaces (see Fisher &amp; Nasar, 1992); whereas the safest place is a wide street of a well-maintained residential area with green spaces, direct visual access to most places around it (large prospect), and natural surveillance from the house (Welsh &amp; Farrington, 2004). We can do much more, but here we will focus on the specific issues to explore due to the crowdsourced nature of these data.</w:t>
       </w:r>
     </w:p>
     <w:p>
@@ -4746,11 +4750,11 @@
       <w:pPr>
         <w:pStyle w:val="Heading2"/>
       </w:pPr>
-      <w:bookmarkStart w:id="15" w:name="mapping-place-pulse-data"/>
+      <w:bookmarkStart w:id="14" w:name="mapping-place-pulse-data"/>
       <w:r>
         <w:t>Mapping Place Pulse data</w:t>
       </w:r>
-      <w:bookmarkEnd w:id="15"/>
+      <w:bookmarkEnd w:id="14"/>
     </w:p>
     <w:p>
       <w:pPr>
@@ -4823,7 +4827,15 @@
         <w:t>st_read()</w:t>
       </w:r>
       <w:r>
-        <w:t xml:space="preserve"> function form the </w:t>
+        <w:t xml:space="preserve"> function fr</w:t>
+      </w:r>
+      <w:r>
+        <w:t>o</w:t>
+      </w:r>
+      <w:bookmarkStart w:id="15" w:name="_GoBack"/>
+      <w:bookmarkEnd w:id="15"/>
+      <w:r>
+        <w:t xml:space="preserve">m the </w:t>
       </w:r>
       <w:r>
         <w:rPr>

</xml_diff>